<commit_message>
Updated .gitattributes Update test Added df_to_docx
</commit_message>
<xml_diff>
--- a/tests/test7/Сводная таблица 10-20.docx
+++ b/tests/test7/Сводная таблица 10-20.docx
@@ -4,6 +4,7 @@
   <w:body>
     <w:tbl>
       <w:tblPr>
+        <w:tblStyle w:val="TableGrid"/>
         <w:tblW w:type="auto" w:w="0"/>
         <w:tblLook w:firstColumn="1" w:firstRow="1" w:lastColumn="0" w:lastRow="0" w:noHBand="0" w:noVBand="1" w:val="04A0"/>
       </w:tblPr>
@@ -271,7 +272,7 @@
           </w:tcPr>
           <w:p>
             <w:r>
-              <w:t>0.0035</w:t>
+              <w:t>0.0038</w:t>
             </w:r>
           </w:p>
         </w:tc>
@@ -281,7 +282,7 @@
           </w:tcPr>
           <w:p>
             <w:r>
-              <w:t>0.0232</w:t>
+              <w:t>0.0206</w:t>
             </w:r>
           </w:p>
         </w:tc>
@@ -413,7 +414,7 @@
           </w:tcPr>
           <w:p>
             <w:r>
-              <w:t>0.0401</w:t>
+              <w:t>0.0076</w:t>
             </w:r>
           </w:p>
         </w:tc>
@@ -535,7 +536,7 @@
           </w:tcPr>
           <w:p>
             <w:r>
-              <w:t>0.0037</w:t>
+              <w:t>0.0036</w:t>
             </w:r>
           </w:p>
         </w:tc>
@@ -545,7 +546,7 @@
           </w:tcPr>
           <w:p>
             <w:r>
-              <w:t>0.0211</w:t>
+              <w:t>0.0178</w:t>
             </w:r>
           </w:p>
         </w:tc>
@@ -677,7 +678,7 @@
           </w:tcPr>
           <w:p>
             <w:r>
-              <w:t>0.0421</w:t>
+              <w:t>0.0161</w:t>
             </w:r>
           </w:p>
         </w:tc>
@@ -809,7 +810,7 @@
           </w:tcPr>
           <w:p>
             <w:r>
-              <w:t>0.0103</w:t>
+              <w:t>0.0109</w:t>
             </w:r>
           </w:p>
         </w:tc>
@@ -931,7 +932,7 @@
           </w:tcPr>
           <w:p>
             <w:r>
-              <w:t>0.0037</w:t>
+              <w:t>0.0038</w:t>
             </w:r>
           </w:p>
         </w:tc>
@@ -941,9 +942,89 @@
           </w:tcPr>
           <w:p>
             <w:r>
-              <w:t>0.0125</w:t>
+              <w:t>0.0099</w:t>
             </w:r>
           </w:p>
+        </w:tc>
+      </w:tr>
+      <w:tr>
+        <w:tc>
+          <w:tcPr>
+            <w:tcW w:type="dxa" w:w="665"/>
+          </w:tcPr>
+          <w:p/>
+        </w:tc>
+        <w:tc>
+          <w:tcPr>
+            <w:tcW w:type="dxa" w:w="665"/>
+          </w:tcPr>
+          <w:p/>
+        </w:tc>
+        <w:tc>
+          <w:tcPr>
+            <w:tcW w:type="dxa" w:w="665"/>
+          </w:tcPr>
+          <w:p/>
+        </w:tc>
+        <w:tc>
+          <w:tcPr>
+            <w:tcW w:type="dxa" w:w="665"/>
+          </w:tcPr>
+          <w:p/>
+        </w:tc>
+        <w:tc>
+          <w:tcPr>
+            <w:tcW w:type="dxa" w:w="665"/>
+          </w:tcPr>
+          <w:p/>
+        </w:tc>
+        <w:tc>
+          <w:tcPr>
+            <w:tcW w:type="dxa" w:w="665"/>
+          </w:tcPr>
+          <w:p/>
+        </w:tc>
+        <w:tc>
+          <w:tcPr>
+            <w:tcW w:type="dxa" w:w="665"/>
+          </w:tcPr>
+          <w:p/>
+        </w:tc>
+        <w:tc>
+          <w:tcPr>
+            <w:tcW w:type="dxa" w:w="665"/>
+          </w:tcPr>
+          <w:p/>
+        </w:tc>
+        <w:tc>
+          <w:tcPr>
+            <w:tcW w:type="dxa" w:w="665"/>
+          </w:tcPr>
+          <w:p/>
+        </w:tc>
+        <w:tc>
+          <w:tcPr>
+            <w:tcW w:type="dxa" w:w="665"/>
+          </w:tcPr>
+          <w:p/>
+        </w:tc>
+        <w:tc>
+          <w:tcPr>
+            <w:tcW w:type="dxa" w:w="665"/>
+          </w:tcPr>
+          <w:p/>
+        </w:tc>
+        <w:tc>
+          <w:tcPr>
+            <w:tcW w:type="dxa" w:w="665"/>
+          </w:tcPr>
+          <w:p/>
+        </w:tc>
+        <w:tc>
+          <w:tcPr>
+            <w:tcW w:type="dxa" w:w="665"/>
+          </w:tcPr>
+          <w:p/>
         </w:tc>
       </w:tr>
     </w:tbl>

</xml_diff>